<commit_message>
add import alarm receipt index
</commit_message>
<xml_diff>
--- a/src/main/resources/templates/templateRYP.docx
+++ b/src/main/resources/templates/templateRYP.docx
@@ -749,6 +749,210 @@
       <w:pPr>
         <w:pStyle w:val="2"/>
         <w:rPr>
+          <w:rFonts w:hint="eastAsia"/>
+          <w:lang w:val="en-US" w:eastAsia="zh-CN"/>
+        </w:rPr>
+      </w:pPr>
+    </w:p>
+    <w:p>
+      <w:pPr>
+        <w:ind w:firstLine="312" w:firstLineChars="100"/>
+        <w:rPr>
+          <w:rFonts w:hint="eastAsia" w:ascii="楷体" w:hAnsi="楷体" w:eastAsia="楷体" w:cs="楷体"/>
+          <w:b/>
+          <w:bCs/>
+          <w:color w:val="auto"/>
+          <w:sz w:val="32"/>
+          <w:szCs w:val="32"/>
+          <w:lang w:val="en-US" w:eastAsia="zh-CN"/>
+        </w:rPr>
+      </w:pPr>
+      <w:r>
+        <w:rPr>
+          <w:rFonts w:hint="eastAsia" w:ascii="楷体" w:hAnsi="楷体" w:eastAsia="楷体" w:cs="楷体"/>
+          <w:b/>
+          <w:bCs/>
+          <w:color w:val="auto"/>
+          <w:sz w:val="32"/>
+          <w:szCs w:val="32"/>
+          <w:lang w:val="en-US" w:eastAsia="zh-CN"/>
+        </w:rPr>
+        <w:t>（三）24小时重大警情（10万以上）：</w:t>
+      </w:r>
+    </w:p>
+    <w:p>
+      <w:pPr>
+        <w:pStyle w:val="2"/>
+        <w:keepNext w:val="0"/>
+        <w:keepLines w:val="0"/>
+        <w:pageBreakBefore w:val="0"/>
+        <w:widowControl w:val="0"/>
+        <w:kinsoku/>
+        <w:wordWrap/>
+        <w:overflowPunct/>
+        <w:topLinePunct w:val="0"/>
+        <w:autoSpaceDE/>
+        <w:autoSpaceDN/>
+        <w:bidi w:val="0"/>
+        <w:adjustRightInd/>
+        <w:snapToGrid/>
+        <w:ind w:firstLine="624" w:firstLineChars="200"/>
+        <w:textAlignment w:val="auto"/>
+        <w:rPr>
+          <w:rFonts w:hint="eastAsia"/>
+          <w:lang w:val="en-US" w:eastAsia="zh-CN"/>
+        </w:rPr>
+      </w:pPr>
+      <w:r>
+        <w:rPr>
+          <w:rFonts w:hint="eastAsia"/>
+          <w:lang w:val="en-US" w:eastAsia="zh-CN"/>
+        </w:rPr>
+        <w:t>{{?</w:t>
+      </w:r>
+      <w:r>
+        <w:rPr>
+          <w:rFonts w:hint="eastAsia" w:ascii="仿宋_GB2312" w:hAnsi="仿宋_GB2312" w:eastAsia="仿宋_GB2312" w:cs="仿宋_GB2312"/>
+          <w:b/>
+          <w:bCs/>
+          <w:color w:val="auto"/>
+          <w:highlight w:val="none"/>
+          <w:lang w:val="en-US" w:eastAsia="zh-CN"/>
+        </w:rPr>
+        <w:t>importAlarmReceiptIndixList</w:t>
+      </w:r>
+      <w:r>
+        <w:rPr>
+          <w:rFonts w:hint="eastAsia"/>
+          <w:lang w:val="en-US" w:eastAsia="zh-CN"/>
+        </w:rPr>
+        <w:t xml:space="preserve">== null or </w:t>
+      </w:r>
+      <w:r>
+        <w:rPr>
+          <w:rFonts w:hint="eastAsia" w:ascii="仿宋_GB2312" w:hAnsi="仿宋_GB2312" w:eastAsia="仿宋_GB2312" w:cs="仿宋_GB2312"/>
+          <w:b/>
+          <w:bCs/>
+          <w:color w:val="auto"/>
+          <w:highlight w:val="none"/>
+          <w:lang w:val="en-US" w:eastAsia="zh-CN"/>
+        </w:rPr>
+        <w:t>importAlarmReceiptIndixList</w:t>
+      </w:r>
+      <w:r>
+        <w:rPr>
+          <w:rFonts w:hint="eastAsia"/>
+          <w:lang w:val="en-US" w:eastAsia="zh-CN"/>
+        </w:rPr>
+        <w:t>.size() == 0}}</w:t>
+      </w:r>
+      <w:r>
+        <w:rPr>
+          <w:rFonts w:hint="eastAsia" w:ascii="仿宋_GB2312" w:hAnsi="仿宋_GB2312" w:eastAsia="仿宋_GB2312" w:cs="仿宋_GB2312"/>
+          <w:b/>
+          <w:bCs/>
+          <w:color w:val="auto"/>
+          <w:kern w:val="2"/>
+          <w:sz w:val="32"/>
+          <w:szCs w:val="22"/>
+          <w:highlight w:val="none"/>
+          <w:lang w:val="en-US" w:eastAsia="zh-CN" w:bidi="ar-SA"/>
+        </w:rPr>
+        <w:t>无</w:t>
+      </w:r>
+      <w:r>
+        <w:rPr>
+          <w:rFonts w:hint="eastAsia"/>
+          <w:lang w:val="en-US" w:eastAsia="zh-CN"/>
+        </w:rPr>
+        <w:t>{</w:t>
+      </w:r>
+      <w:r>
+        <w:rPr>
+          <w:rFonts w:hint="eastAsia"/>
+          <w:lang w:val="en-US" w:eastAsia="zh-CN"/>
+        </w:rPr>
+        <w:t>{/}}</w:t>
+      </w:r>
+    </w:p>
+    <w:p>
+      <w:pPr>
+        <w:pStyle w:val="2"/>
+        <w:keepNext w:val="0"/>
+        <w:keepLines w:val="0"/>
+        <w:pageBreakBefore w:val="0"/>
+        <w:widowControl w:val="0"/>
+        <w:kinsoku/>
+        <w:wordWrap/>
+        <w:overflowPunct/>
+        <w:topLinePunct w:val="0"/>
+        <w:autoSpaceDE/>
+        <w:autoSpaceDN/>
+        <w:bidi w:val="0"/>
+        <w:adjustRightInd/>
+        <w:snapToGrid/>
+        <w:ind w:firstLine="624" w:firstLineChars="200"/>
+        <w:textAlignment w:val="auto"/>
+        <w:rPr>
+          <w:rFonts w:hint="eastAsia"/>
+          <w:lang w:val="en-US" w:eastAsia="zh-CN"/>
+        </w:rPr>
+      </w:pPr>
+      <w:r>
+        <w:rPr>
+          <w:rFonts w:hint="eastAsia" w:ascii="仿宋_GB2312" w:hAnsi="仿宋_GB2312" w:eastAsia="仿宋_GB2312" w:cs="仿宋_GB2312"/>
+          <w:b/>
+          <w:bCs/>
+          <w:color w:val="auto"/>
+          <w:highlight w:val="none"/>
+          <w:lang w:val="en-US" w:eastAsia="zh-CN"/>
+        </w:rPr>
+        <w:t>{{?importAlarmReceiptIndixList}}</w:t>
+      </w:r>
+    </w:p>
+    <w:p>
+      <w:pPr>
+        <w:pStyle w:val="2"/>
+        <w:keepNext w:val="0"/>
+        <w:keepLines w:val="0"/>
+        <w:pageBreakBefore w:val="0"/>
+        <w:widowControl w:val="0"/>
+        <w:kinsoku/>
+        <w:wordWrap/>
+        <w:overflowPunct/>
+        <w:topLinePunct w:val="0"/>
+        <w:autoSpaceDE/>
+        <w:autoSpaceDN/>
+        <w:bidi w:val="0"/>
+        <w:adjustRightInd/>
+        <w:snapToGrid/>
+        <w:ind w:firstLine="624" w:firstLineChars="200"/>
+        <w:textAlignment w:val="auto"/>
+        <w:rPr>
+          <w:rFonts w:hint="eastAsia" w:ascii="仿宋_GB2312" w:hAnsi="仿宋_GB2312" w:eastAsia="仿宋_GB2312" w:cs="仿宋_GB2312"/>
+          <w:b/>
+          <w:bCs/>
+          <w:color w:val="auto"/>
+          <w:highlight w:val="none"/>
+          <w:lang w:val="en-US" w:eastAsia="zh-CN"/>
+        </w:rPr>
+      </w:pPr>
+      <w:r>
+        <w:rPr>
+          <w:rFonts w:hint="eastAsia" w:ascii="仿宋_GB2312" w:hAnsi="仿宋_GB2312" w:eastAsia="仿宋_GB2312" w:cs="仿宋_GB2312"/>
+          <w:b/>
+          <w:bCs/>
+          <w:color w:val="auto"/>
+          <w:highlight w:val="none"/>
+          <w:lang w:val="en-US" w:eastAsia="zh-CN"/>
+        </w:rPr>
+        <w:t>{{department}}</w:t>
+      </w:r>
+    </w:p>
+    <w:p>
+      <w:pPr>
+        <w:pStyle w:val="3"/>
+        <w:rPr>
           <w:rFonts w:hint="eastAsia" w:ascii="仿宋_GB2312" w:hAnsi="仿宋_GB2312" w:eastAsia="仿宋_GB2312" w:cs="仿宋_GB2312"/>
           <w:b w:val="0"/>
           <w:bCs w:val="0"/>
@@ -756,6 +960,167 @@
           <w:sz w:val="32"/>
           <w:szCs w:val="32"/>
           <w:highlight w:val="none"/>
+          <w:lang w:val="en-US" w:eastAsia="zh-CN"/>
+        </w:rPr>
+      </w:pPr>
+      <w:r>
+        <w:rPr>
+          <w:rFonts w:hint="eastAsia" w:ascii="仿宋_GB2312" w:hAnsi="仿宋_GB2312" w:eastAsia="仿宋_GB2312" w:cs="仿宋_GB2312"/>
+          <w:b w:val="0"/>
+          <w:bCs w:val="0"/>
+          <w:color w:val="auto"/>
+          <w:sz w:val="32"/>
+          <w:szCs w:val="32"/>
+          <w:highlight w:val="none"/>
+          <w:lang w:val="en-US" w:eastAsia="zh-CN"/>
+        </w:rPr>
+        <w:t>{{?</w:t>
+      </w:r>
+      <w:r>
+        <w:rPr>
+          <w:rFonts w:hint="eastAsia" w:ascii="仿宋_GB2312" w:hAnsi="仿宋_GB2312" w:eastAsia="仿宋_GB2312" w:cs="仿宋_GB2312"/>
+          <w:b w:val="0"/>
+          <w:bCs w:val="0"/>
+          <w:color w:val="auto"/>
+          <w:sz w:val="32"/>
+          <w:szCs w:val="32"/>
+          <w:highlight w:val="none"/>
+          <w:lang w:val="en-US" w:eastAsia="zh-CN"/>
+        </w:rPr>
+        <w:t>list}}</w:t>
+      </w:r>
+    </w:p>
+    <w:p>
+      <w:pPr>
+        <w:ind w:firstLine="624" w:firstLineChars="200"/>
+        <w:rPr>
+          <w:rFonts w:hint="default" w:ascii="仿宋_GB2312" w:hAnsi="仿宋_GB2312" w:eastAsia="仿宋_GB2312" w:cs="仿宋_GB2312"/>
+          <w:color w:val="auto"/>
+          <w:highlight w:val="none"/>
+          <w:lang w:val="en-US" w:eastAsia="zh-CN"/>
+        </w:rPr>
+      </w:pPr>
+      <w:r>
+        <w:rPr>
+          <w:rFonts w:hint="eastAsia" w:ascii="仿宋_GB2312" w:hAnsi="仿宋_GB2312" w:eastAsia="仿宋_GB2312" w:cs="仿宋_GB2312"/>
+          <w:b w:val="0"/>
+          <w:bCs w:val="0"/>
+          <w:color w:val="auto"/>
+          <w:sz w:val="32"/>
+          <w:szCs w:val="32"/>
+          <w:highlight w:val="none"/>
+          <w:lang w:val="en-US" w:eastAsia="zh-CN"/>
+        </w:rPr>
+        <w:t>{{content}}</w:t>
+      </w:r>
+    </w:p>
+    <w:p>
+      <w:pPr>
+        <w:ind w:firstLine="624" w:firstLineChars="200"/>
+        <w:rPr>
+          <w:rFonts w:hint="eastAsia" w:ascii="仿宋_GB2312" w:hAnsi="仿宋_GB2312" w:eastAsia="仿宋_GB2312" w:cs="仿宋_GB2312"/>
+          <w:b w:val="0"/>
+          <w:bCs w:val="0"/>
+          <w:color w:val="auto"/>
+          <w:sz w:val="32"/>
+          <w:szCs w:val="32"/>
+          <w:highlight w:val="none"/>
+          <w:lang w:val="en-US" w:eastAsia="zh-CN"/>
+        </w:rPr>
+      </w:pPr>
+      <w:r>
+        <w:rPr>
+          <w:rFonts w:hint="eastAsia" w:ascii="仿宋_GB2312" w:hAnsi="仿宋_GB2312" w:eastAsia="仿宋_GB2312" w:cs="仿宋_GB2312"/>
+          <w:b w:val="0"/>
+          <w:bCs w:val="0"/>
+          <w:color w:val="auto"/>
+          <w:sz w:val="32"/>
+          <w:szCs w:val="32"/>
+          <w:highlight w:val="none"/>
+          <w:lang w:val="en-US" w:eastAsia="zh-CN"/>
+        </w:rPr>
+        <w:t>{{stopPayment}}</w:t>
+      </w:r>
+    </w:p>
+    <w:p>
+      <w:pPr>
+        <w:pStyle w:val="2"/>
+        <w:rPr>
+          <w:rFonts w:hint="eastAsia"/>
+          <w:lang w:val="en-US" w:eastAsia="zh-CN"/>
+        </w:rPr>
+      </w:pPr>
+    </w:p>
+    <w:p>
+      <w:pPr>
+        <w:ind w:firstLine="624" w:firstLineChars="200"/>
+        <w:rPr>
+          <w:rFonts w:hint="eastAsia"/>
+          <w:lang w:val="en-US" w:eastAsia="zh-CN"/>
+        </w:rPr>
+      </w:pPr>
+      <w:r>
+        <w:rPr>
+          <w:rFonts w:hint="eastAsia" w:ascii="仿宋_GB2312" w:hAnsi="仿宋_GB2312" w:eastAsia="仿宋_GB2312" w:cs="仿宋_GB2312"/>
+          <w:b w:val="0"/>
+          <w:bCs w:val="0"/>
+          <w:color w:val="auto"/>
+          <w:sz w:val="32"/>
+          <w:szCs w:val="32"/>
+          <w:highlight w:val="none"/>
+          <w:lang w:val="en-US" w:eastAsia="zh-CN"/>
+        </w:rPr>
+        <w:t>{{/list}}</w:t>
+      </w:r>
+      <w:bookmarkStart w:id="0" w:name="_GoBack"/>
+      <w:bookmarkEnd w:id="0"/>
+    </w:p>
+    <w:p>
+      <w:pPr>
+        <w:pStyle w:val="2"/>
+        <w:keepNext w:val="0"/>
+        <w:keepLines w:val="0"/>
+        <w:pageBreakBefore w:val="0"/>
+        <w:widowControl w:val="0"/>
+        <w:kinsoku/>
+        <w:wordWrap/>
+        <w:overflowPunct/>
+        <w:topLinePunct w:val="0"/>
+        <w:autoSpaceDE/>
+        <w:autoSpaceDN/>
+        <w:bidi w:val="0"/>
+        <w:adjustRightInd/>
+        <w:snapToGrid/>
+        <w:ind w:firstLine="624" w:firstLineChars="200"/>
+        <w:textAlignment w:val="auto"/>
+        <w:rPr>
+          <w:rFonts w:hint="eastAsia" w:ascii="仿宋_GB2312" w:hAnsi="仿宋_GB2312" w:eastAsia="仿宋_GB2312" w:cs="仿宋_GB2312"/>
+          <w:b w:val="0"/>
+          <w:bCs w:val="0"/>
+          <w:color w:val="auto"/>
+          <w:sz w:val="32"/>
+          <w:szCs w:val="32"/>
+          <w:highlight w:val="none"/>
+          <w:lang w:val="en-US" w:eastAsia="zh-CN"/>
+        </w:rPr>
+      </w:pPr>
+      <w:r>
+        <w:rPr>
+          <w:rFonts w:hint="eastAsia" w:ascii="仿宋_GB2312" w:hAnsi="仿宋_GB2312" w:eastAsia="仿宋_GB2312" w:cs="仿宋_GB2312"/>
+          <w:b/>
+          <w:bCs/>
+          <w:color w:val="auto"/>
+          <w:highlight w:val="none"/>
+          <w:lang w:val="en-US" w:eastAsia="zh-CN"/>
+        </w:rPr>
+        <w:t>{{/importAlarmReceiptIndixList}}</w:t>
+      </w:r>
+    </w:p>
+    <w:p>
+      <w:pPr>
+        <w:pStyle w:val="2"/>
+        <w:rPr>
+          <w:rFonts w:hint="default"/>
           <w:lang w:val="en-US" w:eastAsia="zh-CN"/>
         </w:rPr>
       </w:pPr>
@@ -902,8 +1267,6 @@
         </w:rPr>
         <w:t>{{effectIndexList[2].situation}}</w:t>
       </w:r>
-      <w:bookmarkStart w:id="0" w:name="_GoBack"/>
-      <w:bookmarkEnd w:id="0"/>
     </w:p>
     <w:p>
       <w:pPr>
@@ -12607,7 +12970,7 @@
 </file>
 
 <file path=word/charts/style1.xml><?xml version="1.0" encoding="utf-8"?>
-<cs:chartStyle xmlns:cs="http://schemas.microsoft.com/office/drawing/2012/chartStyle" xmlns:a="http://schemas.openxmlformats.org/drawingml/2006/main" id="259">
+<cs:chartStyle xmlns:cs="http://schemas.microsoft.com/office/drawing/2012/chartStyle" xmlns:a="http://schemas.openxmlformats.org/drawingml/2006/main" id="251">
   <cs:axisTitle>
     <cs:lnRef idx="0"/>
     <cs:fillRef idx="0"/>
@@ -12618,7 +12981,7 @@
         <a:lumOff val="35000"/>
       </a:srgbClr>
     </cs:fontRef>
-    <cs:defRPr sz="900" kern="1200" cap="all"/>
+    <cs:defRPr sz="1000" kern="1200"/>
   </cs:axisTitle>
   <cs:categoryAxis>
     <cs:lnRef idx="0"/>
@@ -12630,6 +12993,17 @@
         <a:lumOff val="35000"/>
       </a:srgbClr>
     </cs:fontRef>
+    <cs:spPr>
+      <a:ln w="9525" cap="flat" cmpd="sng" algn="ctr">
+        <a:solidFill>
+          <a:srgbClr val="D9D9D9">
+            <a:lumMod val="15000"/>
+            <a:lumOff val="85000"/>
+          </a:srgbClr>
+        </a:solidFill>
+        <a:round/>
+      </a:ln>
+    </cs:spPr>
     <cs:defRPr sz="900" kern="1200"/>
   </cs:categoryAxis>
   <cs:chartArea mods="allowNoFillOverride allowNoLineOverride">
@@ -12653,25 +13027,29 @@
         <a:round/>
       </a:ln>
     </cs:spPr>
-    <cs:defRPr sz="1000" kern="1200"/>
+    <cs:defRPr sz="900" kern="1200"/>
   </cs:chartArea>
   <cs:dataLabel>
     <cs:lnRef idx="0"/>
     <cs:fillRef idx="0"/>
     <cs:effectRef idx="0"/>
     <cs:fontRef idx="minor">
-      <cs:styleClr val="auto"/>
+      <a:srgbClr val="404040">
+        <a:lumMod val="75000"/>
+        <a:lumOff val="25000"/>
+      </a:srgbClr>
     </cs:fontRef>
-    <cs:defRPr sz="1000" b="1" i="0" u="none" strike="noStrike" kern="1200" spc="0" baseline="0"/>
+    <cs:defRPr sz="900" kern="1200"/>
   </cs:dataLabel>
   <cs:dataLabelCallout>
-    <cs:lnRef idx="0">
-      <cs:styleClr val="auto"/>
-    </cs:lnRef>
+    <cs:lnRef idx="0"/>
     <cs:fillRef idx="0"/>
     <cs:effectRef idx="0"/>
     <cs:fontRef idx="minor">
-      <cs:styleClr val="auto"/>
+      <a:srgbClr val="595959">
+        <a:lumMod val="65000"/>
+        <a:lumOff val="35000"/>
+      </a:srgbClr>
     </cs:fontRef>
     <cs:spPr>
       <a:solidFill>
@@ -12679,18 +13057,21 @@
       </a:solidFill>
       <a:ln>
         <a:solidFill>
-          <a:srgbClr val="FFFFFF"/>
+          <a:srgbClr val="BFBFBF">
+            <a:lumMod val="25000"/>
+            <a:lumOff val="75000"/>
+          </a:srgbClr>
         </a:solidFill>
       </a:ln>
     </cs:spPr>
-    <cs:defRPr sz="1000" b="1" kern="1200"/>
+    <cs:defRPr sz="900" kern="1200"/>
     <cs:bodyPr rot="0" spcFirstLastPara="1" vertOverflow="clip" horzOverflow="clip" vert="horz" wrap="square" lIns="36576" tIns="18288" rIns="36576" bIns="18288" anchor="ctr" anchorCtr="1">
       <a:spAutoFit/>
     </cs:bodyPr>
   </cs:dataLabelCallout>
   <cs:dataPoint>
     <cs:lnRef idx="0"/>
-    <cs:fillRef idx="0">
+    <cs:fillRef idx="1">
       <cs:styleClr val="auto"/>
     </cs:fillRef>
     <cs:effectRef idx="0"/>
@@ -12698,21 +13079,16 @@
       <a:srgbClr val="000000"/>
     </cs:fontRef>
     <cs:spPr>
-      <a:solidFill>
-        <a:srgbClr val="FFFFFF"/>
-      </a:solidFill>
-      <a:effectLst>
-        <a:outerShdw blurRad="63500" sx="102000" sy="102000" algn="ctr" rotWithShape="0">
-          <a:prstClr val="black">
-            <a:alpha val="20000"/>
-          </a:prstClr>
-        </a:outerShdw>
-      </a:effectLst>
+      <a:ln w="19050">
+        <a:solidFill>
+          <a:srgbClr val="FFFFFF"/>
+        </a:solidFill>
+      </a:ln>
     </cs:spPr>
   </cs:dataPoint>
   <cs:dataPoint3D>
     <cs:lnRef idx="0"/>
-    <cs:fillRef idx="0">
+    <cs:fillRef idx="1">
       <cs:styleClr val="auto"/>
     </cs:fillRef>
     <cs:effectRef idx="0"/>
@@ -12720,24 +13096,11 @@
       <a:srgbClr val="000000"/>
     </cs:fontRef>
     <cs:spPr>
-      <a:solidFill>
-        <a:srgbClr val="FFFFFF"/>
-      </a:solidFill>
-      <a:effectLst>
-        <a:outerShdw blurRad="88900" sx="102000" sy="102000" algn="ctr" rotWithShape="0">
-          <a:prstClr val="black">
-            <a:alpha val="10000"/>
-          </a:prstClr>
-        </a:outerShdw>
-      </a:effectLst>
-      <a:scene3d>
-        <a:camera prst="orthographicFront"/>
-        <a:lightRig rig="threePt" dir="t"/>
-      </a:scene3d>
-      <a:sp3d>
-        <a:bevelT w="127000" h="127000"/>
-        <a:bevelB w="127000" h="127000"/>
-      </a:sp3d>
+      <a:ln w="25400">
+        <a:solidFill>
+          <a:srgbClr val="FFFFFF"/>
+        </a:solidFill>
+      </a:ln>
     </cs:spPr>
   </cs:dataPoint3D>
   <cs:dataPointLine>
@@ -12759,8 +13122,10 @@
     </cs:spPr>
   </cs:dataPointLine>
   <cs:dataPointMarker>
-    <cs:lnRef idx="0"/>
-    <cs:fillRef idx="0">
+    <cs:lnRef idx="0">
+      <cs:styleClr val="auto"/>
+    </cs:lnRef>
+    <cs:fillRef idx="1">
       <cs:styleClr val="auto"/>
     </cs:fillRef>
     <cs:effectRef idx="0"/>
@@ -12768,9 +13133,6 @@
       <a:srgbClr val="000000"/>
     </cs:fontRef>
     <cs:spPr>
-      <a:solidFill>
-        <a:srgbClr val="FFFFFF"/>
-      </a:solidFill>
       <a:ln w="9525">
         <a:solidFill>
           <a:srgbClr val="FFFFFF"/>
@@ -12778,7 +13140,7 @@
       </a:ln>
     </cs:spPr>
   </cs:dataPointMarker>
-  <cs:dataPointMarkerLayout symbol="circle" size="6"/>
+  <cs:dataPointMarkerLayout symbol="circle" size="5"/>
   <cs:dataPointWireframe>
     <cs:lnRef idx="0">
       <cs:styleClr val="auto"/>
@@ -13043,7 +13405,7 @@
         <a:lumOff val="35000"/>
       </a:srgbClr>
     </cs:fontRef>
-    <cs:defRPr sz="1600" b="1" kern="1200" cap="all" baseline="0"/>
+    <cs:defRPr sz="1400" b="0" kern="1200" spc="0" baseline="0"/>
   </cs:title>
   <cs:trendline>
     <cs:lnRef idx="0">
@@ -13059,7 +13421,7 @@
         <a:solidFill>
           <a:srgbClr val="FFFFFF"/>
         </a:solidFill>
-        <a:prstDash val="sysDash"/>
+        <a:prstDash val="sysDot"/>
       </a:ln>
     </cs:spPr>
   </cs:trendline>
@@ -13646,7 +14008,7 @@
 </file>
 
 <file path=word/charts/style3.xml><?xml version="1.0" encoding="utf-8"?>
-<cs:chartStyle xmlns:cs="http://schemas.microsoft.com/office/drawing/2012/chartStyle" xmlns:a="http://schemas.openxmlformats.org/drawingml/2006/main" id="251">
+<cs:chartStyle xmlns:cs="http://schemas.microsoft.com/office/drawing/2012/chartStyle" xmlns:a="http://schemas.openxmlformats.org/drawingml/2006/main" id="259">
   <cs:axisTitle>
     <cs:lnRef idx="0"/>
     <cs:fillRef idx="0"/>
@@ -13657,7 +14019,7 @@
         <a:lumOff val="35000"/>
       </a:srgbClr>
     </cs:fontRef>
-    <cs:defRPr sz="1000" kern="1200"/>
+    <cs:defRPr sz="900" kern="1200" cap="all"/>
   </cs:axisTitle>
   <cs:categoryAxis>
     <cs:lnRef idx="0"/>
@@ -13669,17 +14031,6 @@
         <a:lumOff val="35000"/>
       </a:srgbClr>
     </cs:fontRef>
-    <cs:spPr>
-      <a:ln w="9525" cap="flat" cmpd="sng" algn="ctr">
-        <a:solidFill>
-          <a:srgbClr val="D9D9D9">
-            <a:lumMod val="15000"/>
-            <a:lumOff val="85000"/>
-          </a:srgbClr>
-        </a:solidFill>
-        <a:round/>
-      </a:ln>
-    </cs:spPr>
     <cs:defRPr sz="900" kern="1200"/>
   </cs:categoryAxis>
   <cs:chartArea mods="allowNoFillOverride allowNoLineOverride">
@@ -13703,29 +14054,25 @@
         <a:round/>
       </a:ln>
     </cs:spPr>
-    <cs:defRPr sz="900" kern="1200"/>
+    <cs:defRPr sz="1000" kern="1200"/>
   </cs:chartArea>
   <cs:dataLabel>
     <cs:lnRef idx="0"/>
     <cs:fillRef idx="0"/>
     <cs:effectRef idx="0"/>
     <cs:fontRef idx="minor">
-      <a:srgbClr val="404040">
-        <a:lumMod val="75000"/>
-        <a:lumOff val="25000"/>
-      </a:srgbClr>
+      <cs:styleClr val="auto"/>
     </cs:fontRef>
-    <cs:defRPr sz="900" kern="1200"/>
+    <cs:defRPr sz="1000" b="1" i="0" u="none" strike="noStrike" kern="1200" spc="0" baseline="0"/>
   </cs:dataLabel>
   <cs:dataLabelCallout>
-    <cs:lnRef idx="0"/>
+    <cs:lnRef idx="0">
+      <cs:styleClr val="auto"/>
+    </cs:lnRef>
     <cs:fillRef idx="0"/>
     <cs:effectRef idx="0"/>
     <cs:fontRef idx="minor">
-      <a:srgbClr val="595959">
-        <a:lumMod val="65000"/>
-        <a:lumOff val="35000"/>
-      </a:srgbClr>
+      <cs:styleClr val="auto"/>
     </cs:fontRef>
     <cs:spPr>
       <a:solidFill>
@@ -13733,21 +14080,18 @@
       </a:solidFill>
       <a:ln>
         <a:solidFill>
-          <a:srgbClr val="BFBFBF">
-            <a:lumMod val="25000"/>
-            <a:lumOff val="75000"/>
-          </a:srgbClr>
+          <a:srgbClr val="FFFFFF"/>
         </a:solidFill>
       </a:ln>
     </cs:spPr>
-    <cs:defRPr sz="900" kern="1200"/>
+    <cs:defRPr sz="1000" b="1" kern="1200"/>
     <cs:bodyPr rot="0" spcFirstLastPara="1" vertOverflow="clip" horzOverflow="clip" vert="horz" wrap="square" lIns="36576" tIns="18288" rIns="36576" bIns="18288" anchor="ctr" anchorCtr="1">
       <a:spAutoFit/>
     </cs:bodyPr>
   </cs:dataLabelCallout>
   <cs:dataPoint>
     <cs:lnRef idx="0"/>
-    <cs:fillRef idx="1">
+    <cs:fillRef idx="0">
       <cs:styleClr val="auto"/>
     </cs:fillRef>
     <cs:effectRef idx="0"/>
@@ -13755,16 +14099,21 @@
       <a:srgbClr val="000000"/>
     </cs:fontRef>
     <cs:spPr>
-      <a:ln w="19050">
-        <a:solidFill>
-          <a:srgbClr val="FFFFFF"/>
-        </a:solidFill>
-      </a:ln>
+      <a:solidFill>
+        <a:srgbClr val="FFFFFF"/>
+      </a:solidFill>
+      <a:effectLst>
+        <a:outerShdw blurRad="63500" sx="102000" sy="102000" algn="ctr" rotWithShape="0">
+          <a:prstClr val="black">
+            <a:alpha val="20000"/>
+          </a:prstClr>
+        </a:outerShdw>
+      </a:effectLst>
     </cs:spPr>
   </cs:dataPoint>
   <cs:dataPoint3D>
     <cs:lnRef idx="0"/>
-    <cs:fillRef idx="1">
+    <cs:fillRef idx="0">
       <cs:styleClr val="auto"/>
     </cs:fillRef>
     <cs:effectRef idx="0"/>
@@ -13772,11 +14121,24 @@
       <a:srgbClr val="000000"/>
     </cs:fontRef>
     <cs:spPr>
-      <a:ln w="25400">
-        <a:solidFill>
-          <a:srgbClr val="FFFFFF"/>
-        </a:solidFill>
-      </a:ln>
+      <a:solidFill>
+        <a:srgbClr val="FFFFFF"/>
+      </a:solidFill>
+      <a:effectLst>
+        <a:outerShdw blurRad="88900" sx="102000" sy="102000" algn="ctr" rotWithShape="0">
+          <a:prstClr val="black">
+            <a:alpha val="10000"/>
+          </a:prstClr>
+        </a:outerShdw>
+      </a:effectLst>
+      <a:scene3d>
+        <a:camera prst="orthographicFront"/>
+        <a:lightRig rig="threePt" dir="t"/>
+      </a:scene3d>
+      <a:sp3d>
+        <a:bevelT w="127000" h="127000"/>
+        <a:bevelB w="127000" h="127000"/>
+      </a:sp3d>
     </cs:spPr>
   </cs:dataPoint3D>
   <cs:dataPointLine>
@@ -13798,10 +14160,8 @@
     </cs:spPr>
   </cs:dataPointLine>
   <cs:dataPointMarker>
-    <cs:lnRef idx="0">
-      <cs:styleClr val="auto"/>
-    </cs:lnRef>
-    <cs:fillRef idx="1">
+    <cs:lnRef idx="0"/>
+    <cs:fillRef idx="0">
       <cs:styleClr val="auto"/>
     </cs:fillRef>
     <cs:effectRef idx="0"/>
@@ -13809,6 +14169,9 @@
       <a:srgbClr val="000000"/>
     </cs:fontRef>
     <cs:spPr>
+      <a:solidFill>
+        <a:srgbClr val="FFFFFF"/>
+      </a:solidFill>
       <a:ln w="9525">
         <a:solidFill>
           <a:srgbClr val="FFFFFF"/>
@@ -13816,7 +14179,7 @@
       </a:ln>
     </cs:spPr>
   </cs:dataPointMarker>
-  <cs:dataPointMarkerLayout symbol="circle" size="5"/>
+  <cs:dataPointMarkerLayout symbol="circle" size="6"/>
   <cs:dataPointWireframe>
     <cs:lnRef idx="0">
       <cs:styleClr val="auto"/>
@@ -14081,7 +14444,7 @@
         <a:lumOff val="35000"/>
       </a:srgbClr>
     </cs:fontRef>
-    <cs:defRPr sz="1400" b="0" kern="1200" spc="0" baseline="0"/>
+    <cs:defRPr sz="1600" b="1" kern="1200" cap="all" baseline="0"/>
   </cs:title>
   <cs:trendline>
     <cs:lnRef idx="0">
@@ -14097,7 +14460,7 @@
         <a:solidFill>
           <a:srgbClr val="FFFFFF"/>
         </a:solidFill>
-        <a:prstDash val="sysDot"/>
+        <a:prstDash val="sysDash"/>
       </a:ln>
     </cs:spPr>
   </cs:trendline>

</xml_diff>

<commit_message>
add case history index and dropdown
</commit_message>
<xml_diff>
--- a/src/main/resources/templates/templateRYP.docx
+++ b/src/main/resources/templates/templateRYP.docx
@@ -865,14 +865,7 @@
           <w:rFonts w:hint="eastAsia"/>
           <w:lang w:val="en-US" w:eastAsia="zh-CN"/>
         </w:rPr>
-        <w:t>{</w:t>
-      </w:r>
-      <w:r>
-        <w:rPr>
-          <w:rFonts w:hint="eastAsia"/>
-          <w:lang w:val="en-US" w:eastAsia="zh-CN"/>
-        </w:rPr>
-        <w:t>{/}}</w:t>
+        <w:t>{{/}}</w:t>
       </w:r>
     </w:p>
     <w:p>
@@ -974,8 +967,19 @@
           <w:highlight w:val="none"/>
           <w:lang w:val="en-US" w:eastAsia="zh-CN"/>
         </w:rPr>
-        <w:t>{{?</w:t>
-      </w:r>
+        <w:t>{{?list}}</w:t>
+      </w:r>
+    </w:p>
+    <w:p>
+      <w:pPr>
+        <w:ind w:firstLine="624" w:firstLineChars="200"/>
+        <w:rPr>
+          <w:rFonts w:hint="default" w:ascii="仿宋_GB2312" w:hAnsi="仿宋_GB2312" w:eastAsia="仿宋_GB2312" w:cs="仿宋_GB2312"/>
+          <w:color w:val="auto"/>
+          <w:highlight w:val="none"/>
+          <w:lang w:val="en-US" w:eastAsia="zh-CN"/>
+        </w:rPr>
+      </w:pPr>
       <w:r>
         <w:rPr>
           <w:rFonts w:hint="eastAsia" w:ascii="仿宋_GB2312" w:hAnsi="仿宋_GB2312" w:eastAsia="仿宋_GB2312" w:cs="仿宋_GB2312"/>
@@ -987,20 +991,12 @@
           <w:highlight w:val="none"/>
           <w:lang w:val="en-US" w:eastAsia="zh-CN"/>
         </w:rPr>
-        <w:t>list}}</w:t>
+        <w:t>{{content}}</w:t>
       </w:r>
     </w:p>
     <w:p>
       <w:pPr>
         <w:ind w:firstLine="624" w:firstLineChars="200"/>
-        <w:rPr>
-          <w:rFonts w:hint="default" w:ascii="仿宋_GB2312" w:hAnsi="仿宋_GB2312" w:eastAsia="仿宋_GB2312" w:cs="仿宋_GB2312"/>
-          <w:color w:val="auto"/>
-          <w:highlight w:val="none"/>
-          <w:lang w:val="en-US" w:eastAsia="zh-CN"/>
-        </w:rPr>
-      </w:pPr>
-      <w:r>
         <w:rPr>
           <w:rFonts w:hint="eastAsia" w:ascii="仿宋_GB2312" w:hAnsi="仿宋_GB2312" w:eastAsia="仿宋_GB2312" w:cs="仿宋_GB2312"/>
           <w:b w:val="0"/>
@@ -1011,12 +1007,8 @@
           <w:highlight w:val="none"/>
           <w:lang w:val="en-US" w:eastAsia="zh-CN"/>
         </w:rPr>
-        <w:t>{{content}}</w:t>
-      </w:r>
-    </w:p>
-    <w:p>
-      <w:pPr>
-        <w:ind w:firstLine="624" w:firstLineChars="200"/>
+      </w:pPr>
+      <w:r>
         <w:rPr>
           <w:rFonts w:hint="eastAsia" w:ascii="仿宋_GB2312" w:hAnsi="仿宋_GB2312" w:eastAsia="仿宋_GB2312" w:cs="仿宋_GB2312"/>
           <w:b w:val="0"/>
@@ -1027,6 +1019,25 @@
           <w:highlight w:val="none"/>
           <w:lang w:val="en-US" w:eastAsia="zh-CN"/>
         </w:rPr>
+        <w:t>{{stopPayment}}</w:t>
+      </w:r>
+    </w:p>
+    <w:p>
+      <w:pPr>
+        <w:pStyle w:val="2"/>
+        <w:rPr>
+          <w:rFonts w:hint="eastAsia"/>
+          <w:lang w:val="en-US" w:eastAsia="zh-CN"/>
+        </w:rPr>
+      </w:pPr>
+    </w:p>
+    <w:p>
+      <w:pPr>
+        <w:ind w:firstLine="624" w:firstLineChars="200"/>
+        <w:rPr>
+          <w:rFonts w:hint="eastAsia"/>
+          <w:lang w:val="en-US" w:eastAsia="zh-CN"/>
+        </w:rPr>
       </w:pPr>
       <w:r>
         <w:rPr>
@@ -1039,41 +1050,8 @@
           <w:highlight w:val="none"/>
           <w:lang w:val="en-US" w:eastAsia="zh-CN"/>
         </w:rPr>
-        <w:t>{{stopPayment}}</w:t>
-      </w:r>
-    </w:p>
-    <w:p>
-      <w:pPr>
-        <w:pStyle w:val="2"/>
-        <w:rPr>
-          <w:rFonts w:hint="eastAsia"/>
-          <w:lang w:val="en-US" w:eastAsia="zh-CN"/>
-        </w:rPr>
-      </w:pPr>
-    </w:p>
-    <w:p>
-      <w:pPr>
-        <w:ind w:firstLine="624" w:firstLineChars="200"/>
-        <w:rPr>
-          <w:rFonts w:hint="eastAsia"/>
-          <w:lang w:val="en-US" w:eastAsia="zh-CN"/>
-        </w:rPr>
-      </w:pPr>
-      <w:r>
-        <w:rPr>
-          <w:rFonts w:hint="eastAsia" w:ascii="仿宋_GB2312" w:hAnsi="仿宋_GB2312" w:eastAsia="仿宋_GB2312" w:cs="仿宋_GB2312"/>
-          <w:b w:val="0"/>
-          <w:bCs w:val="0"/>
-          <w:color w:val="auto"/>
-          <w:sz w:val="32"/>
-          <w:szCs w:val="32"/>
-          <w:highlight w:val="none"/>
-          <w:lang w:val="en-US" w:eastAsia="zh-CN"/>
-        </w:rPr>
         <w:t>{{/list}}</w:t>
       </w:r>
-      <w:bookmarkStart w:id="0" w:name="_GoBack"/>
-      <w:bookmarkEnd w:id="0"/>
     </w:p>
     <w:p>
       <w:pPr>
@@ -1121,6 +1099,227 @@
         <w:pStyle w:val="2"/>
         <w:rPr>
           <w:rFonts w:hint="default"/>
+          <w:lang w:val="en-US" w:eastAsia="zh-CN"/>
+        </w:rPr>
+      </w:pPr>
+    </w:p>
+    <w:p>
+      <w:pPr>
+        <w:pStyle w:val="3"/>
+        <w:ind w:left="0" w:leftChars="0" w:firstLine="624" w:firstLineChars="200"/>
+        <w:rPr>
+          <w:rFonts w:hint="default" w:ascii="楷体" w:hAnsi="楷体" w:eastAsia="楷体" w:cs="楷体"/>
+          <w:b/>
+          <w:bCs/>
+          <w:color w:val="auto"/>
+          <w:sz w:val="32"/>
+          <w:szCs w:val="32"/>
+          <w:highlight w:val="none"/>
+          <w:lang w:val="en-US" w:eastAsia="zh-CN"/>
+        </w:rPr>
+      </w:pPr>
+      <w:r>
+        <w:rPr>
+          <w:rFonts w:hint="eastAsia" w:ascii="楷体" w:hAnsi="楷体" w:eastAsia="楷体" w:cs="楷体"/>
+          <w:b/>
+          <w:bCs/>
+          <w:color w:val="auto"/>
+          <w:sz w:val="32"/>
+          <w:szCs w:val="32"/>
+          <w:highlight w:val="none"/>
+          <w:lang w:val="en-US" w:eastAsia="zh-CN"/>
+        </w:rPr>
+        <w:t>（四）全市整体发案态势</w:t>
+      </w:r>
+    </w:p>
+    <w:p>
+      <w:pPr>
+        <w:widowControl/>
+        <w:numPr>
+          <w:ilvl w:val="0"/>
+          <w:numId w:val="0"/>
+        </w:numPr>
+        <w:snapToGrid w:val="0"/>
+        <w:spacing w:line="560" w:lineRule="exact"/>
+        <w:ind w:firstLine="624" w:firstLineChars="200"/>
+        <w:rPr>
+          <w:rFonts w:hint="default" w:ascii="仿宋_GB2312" w:hAnsi="仿宋_GB2312" w:eastAsia="仿宋_GB2312" w:cs="仿宋_GB2312"/>
+          <w:b w:val="0"/>
+          <w:bCs w:val="0"/>
+          <w:color w:val="auto"/>
+          <w:sz w:val="32"/>
+          <w:szCs w:val="32"/>
+          <w:lang w:val="en-US" w:eastAsia="zh-CN"/>
+        </w:rPr>
+      </w:pPr>
+      <w:r>
+        <w:rPr>
+          <w:rFonts w:hint="eastAsia" w:ascii="仿宋_GB2312" w:hAnsi="仿宋_GB2312" w:eastAsia="仿宋_GB2312" w:cs="仿宋_GB2312"/>
+          <w:b w:val="0"/>
+          <w:bCs w:val="0"/>
+          <w:color w:val="auto"/>
+          <w:sz w:val="32"/>
+          <w:szCs w:val="32"/>
+          <w:lang w:val="en-US" w:eastAsia="zh-CN"/>
+        </w:rPr>
+        <w:t>截至{{</w:t>
+      </w:r>
+      <w:r>
+        <w:rPr>
+          <w:rFonts w:hint="default" w:ascii="仿宋_GB2312" w:hAnsi="仿宋_GB2312" w:eastAsia="仿宋_GB2312" w:cs="仿宋_GB2312"/>
+          <w:b w:val="0"/>
+          <w:bCs w:val="0"/>
+          <w:color w:val="auto"/>
+          <w:sz w:val="32"/>
+          <w:szCs w:val="32"/>
+          <w:lang w:val="en-US" w:eastAsia="zh-CN"/>
+        </w:rPr>
+        <w:t>list[0].</w:t>
+      </w:r>
+      <w:r>
+        <w:rPr>
+          <w:rFonts w:hint="eastAsia" w:ascii="仿宋_GB2312" w:hAnsi="宋体" w:eastAsia="仿宋_GB2312" w:cs="仿宋_GB2312"/>
+          <w:i w:val="0"/>
+          <w:color w:val="000000"/>
+          <w:sz w:val="28"/>
+          <w:szCs w:val="28"/>
+          <w:u w:val="none"/>
+          <w:lang w:val="en-US" w:eastAsia="zh-CN"/>
+        </w:rPr>
+        <w:t>endDate</w:t>
+      </w:r>
+      <w:r>
+        <w:rPr>
+          <w:rFonts w:hint="eastAsia" w:ascii="仿宋_GB2312" w:hAnsi="仿宋_GB2312" w:eastAsia="仿宋_GB2312" w:cs="仿宋_GB2312"/>
+          <w:b w:val="0"/>
+          <w:bCs w:val="0"/>
+          <w:color w:val="auto"/>
+          <w:sz w:val="32"/>
+          <w:szCs w:val="32"/>
+          <w:lang w:val="en-US" w:eastAsia="zh-CN"/>
+        </w:rPr>
+        <w:t>Chinese}}，全市共立电诈案件{{list[0].count}}起，同比{{list[0].yCountRatio.contains('-') ? '下降' : list[0].yCountRatio.equals('0.0')  ? '持平' : '上升'}}{{list[0].yCountRatio.replace('-','')}}%</w:t>
+      </w:r>
+      <w:r>
+        <w:rPr>
+          <w:rFonts w:hint="eastAsia" w:ascii="仿宋_GB2312" w:hAnsi="仿宋_GB2312" w:eastAsia="仿宋_GB2312" w:cs="仿宋_GB2312"/>
+          <w:b w:val="0"/>
+          <w:bCs w:val="0"/>
+          <w:color w:val="auto"/>
+          <w:kern w:val="2"/>
+          <w:sz w:val="32"/>
+          <w:szCs w:val="32"/>
+          <w:lang w:val="en-US" w:eastAsia="zh-CN" w:bidi="ar-SA"/>
+        </w:rPr>
+        <w:t>（全区同比上升45.11%）</w:t>
+      </w:r>
+      <w:r>
+        <w:rPr>
+          <w:rFonts w:hint="eastAsia" w:ascii="仿宋_GB2312" w:hAnsi="仿宋_GB2312" w:eastAsia="仿宋_GB2312" w:cs="仿宋_GB2312"/>
+          <w:b w:val="0"/>
+          <w:bCs w:val="0"/>
+          <w:color w:val="auto"/>
+          <w:sz w:val="32"/>
+          <w:szCs w:val="32"/>
+          <w:lang w:val="en-US" w:eastAsia="zh-CN"/>
+        </w:rPr>
+        <w:t>，破案{{list[0].solveCount}}起，破案率{{list[0].solveRateFormat}}%</w:t>
+      </w:r>
+      <w:r>
+        <w:rPr>
+          <w:rFonts w:hint="eastAsia" w:ascii="仿宋_GB2312" w:hAnsi="仿宋_GB2312" w:eastAsia="仿宋_GB2312" w:cs="仿宋_GB2312"/>
+          <w:b w:val="0"/>
+          <w:bCs w:val="0"/>
+          <w:color w:val="auto"/>
+          <w:kern w:val="2"/>
+          <w:sz w:val="32"/>
+          <w:szCs w:val="32"/>
+          <w:lang w:val="en-US" w:eastAsia="zh-CN" w:bidi="ar-SA"/>
+        </w:rPr>
+        <w:t>（全区24.89%）</w:t>
+      </w:r>
+      <w:r>
+        <w:rPr>
+          <w:rFonts w:hint="eastAsia" w:ascii="仿宋_GB2312" w:hAnsi="仿宋_GB2312" w:eastAsia="仿宋_GB2312" w:cs="仿宋_GB2312"/>
+          <w:b w:val="0"/>
+          <w:bCs w:val="0"/>
+          <w:color w:val="auto"/>
+          <w:sz w:val="32"/>
+          <w:szCs w:val="32"/>
+          <w:lang w:val="en-US" w:eastAsia="zh-CN"/>
+        </w:rPr>
+        <w:t>，造成经济损失{{list[0].lossMoneyFormat2</w:t>
+      </w:r>
+      <w:bookmarkStart w:id="0" w:name="_GoBack"/>
+      <w:bookmarkEnd w:id="0"/>
+      <w:r>
+        <w:rPr>
+          <w:rFonts w:hint="eastAsia" w:ascii="仿宋_GB2312" w:hAnsi="仿宋_GB2312" w:eastAsia="仿宋_GB2312" w:cs="仿宋_GB2312"/>
+          <w:b w:val="0"/>
+          <w:bCs w:val="0"/>
+          <w:color w:val="auto"/>
+          <w:sz w:val="32"/>
+          <w:szCs w:val="32"/>
+          <w:lang w:val="en-US" w:eastAsia="zh-CN"/>
+        </w:rPr>
+        <w:t>}}亿元，同比上升{{list[0].yLossMoneyRatio.replace('-','')}}%</w:t>
+      </w:r>
+      <w:r>
+        <w:rPr>
+          <w:rFonts w:hint="eastAsia" w:ascii="仿宋_GB2312" w:hAnsi="仿宋_GB2312" w:eastAsia="仿宋_GB2312" w:cs="仿宋_GB2312"/>
+          <w:b w:val="0"/>
+          <w:bCs w:val="0"/>
+          <w:color w:val="auto"/>
+          <w:kern w:val="2"/>
+          <w:sz w:val="32"/>
+          <w:szCs w:val="32"/>
+          <w:lang w:val="en-US" w:eastAsia="zh-CN" w:bidi="ar-SA"/>
+        </w:rPr>
+        <w:t>（全区上升56.54%）</w:t>
+      </w:r>
+      <w:r>
+        <w:rPr>
+          <w:rFonts w:hint="eastAsia" w:ascii="仿宋_GB2312" w:hAnsi="仿宋_GB2312" w:eastAsia="仿宋_GB2312" w:cs="仿宋_GB2312"/>
+          <w:b w:val="0"/>
+          <w:bCs w:val="0"/>
+          <w:color w:val="auto"/>
+          <w:sz w:val="32"/>
+          <w:szCs w:val="32"/>
+          <w:lang w:val="en-US" w:eastAsia="zh-CN"/>
+        </w:rPr>
+        <w:t>，案均损失{{list[0].averageLossMoneyFormat}}万元</w:t>
+      </w:r>
+      <w:r>
+        <w:rPr>
+          <w:rFonts w:hint="eastAsia" w:ascii="仿宋_GB2312" w:hAnsi="仿宋_GB2312" w:eastAsia="仿宋_GB2312" w:cs="仿宋_GB2312"/>
+          <w:b w:val="0"/>
+          <w:bCs w:val="0"/>
+          <w:color w:val="auto"/>
+          <w:kern w:val="2"/>
+          <w:sz w:val="32"/>
+          <w:szCs w:val="32"/>
+          <w:lang w:val="en-US" w:eastAsia="zh-CN" w:bidi="ar-SA"/>
+        </w:rPr>
+        <w:t>（全区6.75万元）</w:t>
+      </w:r>
+      <w:r>
+        <w:rPr>
+          <w:rFonts w:hint="eastAsia" w:ascii="仿宋_GB2312" w:hAnsi="仿宋_GB2312" w:eastAsia="仿宋_GB2312" w:cs="仿宋_GB2312"/>
+          <w:b w:val="0"/>
+          <w:bCs w:val="0"/>
+          <w:color w:val="auto"/>
+          <w:sz w:val="32"/>
+          <w:szCs w:val="32"/>
+          <w:lang w:val="en-US" w:eastAsia="zh-CN"/>
+        </w:rPr>
+        <w:t>。</w:t>
+      </w:r>
+    </w:p>
+    <w:p>
+      <w:pPr>
+        <w:pStyle w:val="2"/>
+        <w:rPr>
+          <w:rFonts w:hint="eastAsia"/>
           <w:lang w:val="en-US" w:eastAsia="zh-CN"/>
         </w:rPr>
       </w:pPr>

</xml_diff>